<commit_message>
finished silicon compiling process
</commit_message>
<xml_diff>
--- a/Digital Circuit Design/과제1.docx
+++ b/Digital Circuit Design/과제1.docx
@@ -17,11 +17,45 @@
           <w:sz w:val="24"/>
           <w:szCs w:val="24"/>
         </w:rPr>
-        <w:t>인버터 회로 설계로부터 반도체가 생산되는 과정에 관하여</w:t>
+        <w:t>디지털회로 설계 과제1</w:t>
       </w:r>
     </w:p>
     <w:p>
       <w:pPr>
+        <w:spacing w:after="0"/>
+        <w:jc w:val="center"/>
+        <w:rPr>
+          <w:sz w:val="24"/>
+          <w:szCs w:val="24"/>
+        </w:rPr>
+      </w:pPr>
+      <w:r>
+        <w:rPr>
+          <w:rFonts w:hint="eastAsia"/>
+          <w:sz w:val="24"/>
+          <w:szCs w:val="24"/>
+        </w:rPr>
+        <w:t>&lt;</w:t>
+      </w:r>
+      <w:r>
+        <w:rPr>
+          <w:rFonts w:hint="eastAsia"/>
+          <w:sz w:val="24"/>
+          <w:szCs w:val="24"/>
+        </w:rPr>
+        <w:t>인버터 회로 설계로부터 반도체가 생산되는 과정에</w:t>
+      </w:r>
+      <w:r>
+        <w:rPr>
+          <w:rFonts w:hint="eastAsia"/>
+          <w:sz w:val="24"/>
+          <w:szCs w:val="24"/>
+        </w:rPr>
+        <w:t xml:space="preserve"> 관한 조사&gt;</w:t>
+      </w:r>
+    </w:p>
+    <w:p>
+      <w:pPr>
         <w:spacing w:before="240" w:after="0"/>
         <w:jc w:val="right"/>
         <w:rPr>
@@ -43,7 +77,6 @@
         <w:spacing w:after="0"/>
         <w:jc w:val="right"/>
         <w:rPr>
-          <w:rFonts w:hint="eastAsia"/>
           <w:sz w:val="24"/>
           <w:szCs w:val="24"/>
         </w:rPr>
@@ -58,6 +91,784 @@
         <w:t>김규래</w:t>
       </w:r>
       <w:proofErr w:type="spellEnd"/>
+    </w:p>
+    <w:p>
+      <w:pPr>
+        <w:pStyle w:val="a3"/>
+        <w:numPr>
+          <w:ilvl w:val="0"/>
+          <w:numId w:val="1"/>
+        </w:numPr>
+        <w:spacing w:after="0"/>
+        <w:ind w:leftChars="0"/>
+        <w:rPr>
+          <w:sz w:val="24"/>
+          <w:szCs w:val="24"/>
+        </w:rPr>
+      </w:pPr>
+      <w:r>
+        <w:rPr>
+          <w:rFonts w:hint="eastAsia"/>
+          <w:sz w:val="24"/>
+          <w:szCs w:val="24"/>
+        </w:rPr>
+        <w:t xml:space="preserve">완성된 디자인에서 </w:t>
+      </w:r>
+      <w:r>
+        <w:rPr>
+          <w:sz w:val="24"/>
+          <w:szCs w:val="24"/>
+        </w:rPr>
+        <w:t>GDSII</w:t>
+      </w:r>
+      <w:r>
+        <w:rPr>
+          <w:rFonts w:hint="eastAsia"/>
+          <w:sz w:val="24"/>
+          <w:szCs w:val="24"/>
+        </w:rPr>
+        <w:t>까지</w:t>
+      </w:r>
+    </w:p>
+    <w:p>
+      <w:pPr>
+        <w:spacing w:after="0"/>
+        <w:ind w:firstLineChars="150" w:firstLine="360"/>
+        <w:rPr>
+          <w:sz w:val="24"/>
+          <w:szCs w:val="24"/>
+        </w:rPr>
+      </w:pPr>
+      <w:r>
+        <w:rPr>
+          <w:rFonts w:hint="eastAsia"/>
+          <w:sz w:val="24"/>
+          <w:szCs w:val="24"/>
+        </w:rPr>
+        <w:t xml:space="preserve">HDL을 통하여 다수의 시뮬레이션을 거치고 인버터 회로에 대한 설계가 완성되면, </w:t>
+      </w:r>
+      <w:r>
+        <w:rPr>
+          <w:sz w:val="24"/>
+          <w:szCs w:val="24"/>
+        </w:rPr>
+        <w:t xml:space="preserve">ASIC </w:t>
+      </w:r>
+      <w:r>
+        <w:rPr>
+          <w:sz w:val="24"/>
+          <w:szCs w:val="24"/>
+        </w:rPr>
+        <w:t>Synthesizer</w:t>
+      </w:r>
+      <w:r>
+        <w:rPr>
+          <w:rFonts w:hint="eastAsia"/>
+          <w:sz w:val="24"/>
+          <w:szCs w:val="24"/>
+        </w:rPr>
+        <w:t xml:space="preserve">를 통해 HDL코드는 </w:t>
+      </w:r>
+      <w:r>
+        <w:rPr>
+          <w:sz w:val="24"/>
+          <w:szCs w:val="24"/>
+        </w:rPr>
+        <w:t>Gate level netlist</w:t>
+      </w:r>
+      <w:r>
+        <w:rPr>
+          <w:rFonts w:hint="eastAsia"/>
+          <w:sz w:val="24"/>
+          <w:szCs w:val="24"/>
+        </w:rPr>
+        <w:t>로 변환된다.</w:t>
+      </w:r>
+    </w:p>
+    <w:p>
+      <w:pPr>
+        <w:spacing w:after="0"/>
+        <w:ind w:firstLineChars="150" w:firstLine="360"/>
+        <w:rPr>
+          <w:sz w:val="24"/>
+          <w:szCs w:val="24"/>
+        </w:rPr>
+      </w:pPr>
+      <w:r>
+        <w:rPr>
+          <w:rFonts w:hint="eastAsia"/>
+          <w:sz w:val="24"/>
+          <w:szCs w:val="24"/>
+        </w:rPr>
+        <w:t xml:space="preserve">현재 시장에서는 </w:t>
+      </w:r>
+      <w:r>
+        <w:rPr>
+          <w:sz w:val="24"/>
+          <w:szCs w:val="24"/>
+        </w:rPr>
+        <w:t>Synopsys Design Compiler</w:t>
+      </w:r>
+      <w:r>
+        <w:rPr>
+          <w:sz w:val="24"/>
+          <w:szCs w:val="24"/>
+        </w:rPr>
+        <w:t xml:space="preserve">, </w:t>
+      </w:r>
+      <w:r>
+        <w:rPr>
+          <w:sz w:val="24"/>
+          <w:szCs w:val="24"/>
+        </w:rPr>
+        <w:t xml:space="preserve">Cadence </w:t>
+      </w:r>
+      <w:proofErr w:type="spellStart"/>
+      <w:r>
+        <w:rPr>
+          <w:sz w:val="24"/>
+          <w:szCs w:val="24"/>
+        </w:rPr>
+        <w:t>BuildGates</w:t>
+      </w:r>
+      <w:proofErr w:type="spellEnd"/>
+      <w:r>
+        <w:rPr>
+          <w:sz w:val="24"/>
+          <w:szCs w:val="24"/>
+        </w:rPr>
+        <w:t xml:space="preserve">, </w:t>
+      </w:r>
+      <w:r>
+        <w:rPr>
+          <w:sz w:val="24"/>
+          <w:szCs w:val="24"/>
+        </w:rPr>
+        <w:t>Cadence RTL Compiler Ultra</w:t>
+      </w:r>
+      <w:r>
+        <w:rPr>
+          <w:rFonts w:hint="eastAsia"/>
+          <w:sz w:val="24"/>
+          <w:szCs w:val="24"/>
+        </w:rPr>
+        <w:t xml:space="preserve"> </w:t>
+      </w:r>
+      <w:r>
+        <w:rPr>
+          <w:rFonts w:hint="eastAsia"/>
+          <w:sz w:val="24"/>
+          <w:szCs w:val="24"/>
+        </w:rPr>
+        <w:t>등의</w:t>
+      </w:r>
+      <w:r>
+        <w:rPr>
+          <w:rFonts w:hint="eastAsia"/>
+          <w:sz w:val="24"/>
+          <w:szCs w:val="24"/>
+        </w:rPr>
+        <w:t xml:space="preserve"> </w:t>
+      </w:r>
+      <w:r>
+        <w:rPr>
+          <w:sz w:val="24"/>
+          <w:szCs w:val="24"/>
+        </w:rPr>
+        <w:t>ASIC Synthesizer</w:t>
+      </w:r>
+      <w:r>
+        <w:rPr>
+          <w:rFonts w:hint="eastAsia"/>
+          <w:sz w:val="24"/>
+          <w:szCs w:val="24"/>
+        </w:rPr>
+        <w:t xml:space="preserve"> 제품들이 나와있다.</w:t>
+      </w:r>
+      <w:r>
+        <w:rPr>
+          <w:sz w:val="24"/>
+          <w:szCs w:val="24"/>
+        </w:rPr>
+        <w:t xml:space="preserve"> </w:t>
+      </w:r>
+      <w:r>
+        <w:rPr>
+          <w:rFonts w:hint="eastAsia"/>
+          <w:sz w:val="24"/>
+          <w:szCs w:val="24"/>
+        </w:rPr>
+        <w:t>각 제품마다 다양한 장단점들이 있다.</w:t>
+      </w:r>
+      <w:r>
+        <w:rPr>
+          <w:sz w:val="24"/>
+          <w:szCs w:val="24"/>
+        </w:rPr>
+        <w:t xml:space="preserve"> Synopsys Design Compiler </w:t>
+      </w:r>
+      <w:r>
+        <w:rPr>
+          <w:rFonts w:hint="eastAsia"/>
+          <w:sz w:val="24"/>
+          <w:szCs w:val="24"/>
+        </w:rPr>
+        <w:t>가 가장 흔하게 사용되고 있으나,</w:t>
+      </w:r>
+      <w:r>
+        <w:rPr>
+          <w:sz w:val="24"/>
+          <w:szCs w:val="24"/>
+        </w:rPr>
+        <w:t xml:space="preserve"> </w:t>
+      </w:r>
+      <w:r>
+        <w:rPr>
+          <w:rFonts w:hint="eastAsia"/>
+          <w:sz w:val="24"/>
+          <w:szCs w:val="24"/>
+        </w:rPr>
+        <w:t xml:space="preserve">사용과 </w:t>
+      </w:r>
+      <w:proofErr w:type="spellStart"/>
+      <w:r>
+        <w:rPr>
+          <w:rFonts w:hint="eastAsia"/>
+          <w:sz w:val="24"/>
+          <w:szCs w:val="24"/>
+        </w:rPr>
+        <w:t>성능면에서</w:t>
+      </w:r>
+      <w:proofErr w:type="spellEnd"/>
+      <w:r>
+        <w:rPr>
+          <w:rFonts w:hint="eastAsia"/>
+          <w:sz w:val="24"/>
+          <w:szCs w:val="24"/>
+        </w:rPr>
+        <w:t xml:space="preserve"> Cadence RTL Compiler Ultra가 더 우세하다.</w:t>
+      </w:r>
+      <w:r>
+        <w:rPr>
+          <w:sz w:val="24"/>
+          <w:szCs w:val="24"/>
+        </w:rPr>
+        <w:t xml:space="preserve"> </w:t>
+      </w:r>
+      <w:r>
+        <w:rPr>
+          <w:rFonts w:hint="eastAsia"/>
+          <w:sz w:val="24"/>
+          <w:szCs w:val="24"/>
+        </w:rPr>
+        <w:t>현재의 상황에서 굳이 검증된 것을 사용할 필요가 없는 만큼 Cadence RTL Compiler Ultra를 사용하는 것으로 하겠다.</w:t>
+      </w:r>
+    </w:p>
+    <w:p>
+      <w:pPr>
+        <w:spacing w:after="0"/>
+        <w:ind w:firstLineChars="50" w:firstLine="120"/>
+        <w:rPr>
+          <w:sz w:val="24"/>
+          <w:szCs w:val="24"/>
+        </w:rPr>
+      </w:pPr>
+    </w:p>
+    <w:p>
+      <w:pPr>
+        <w:spacing w:after="0"/>
+        <w:ind w:firstLineChars="100" w:firstLine="240"/>
+        <w:rPr>
+          <w:sz w:val="24"/>
+          <w:szCs w:val="24"/>
+        </w:rPr>
+      </w:pPr>
+      <w:r>
+        <w:rPr>
+          <w:noProof/>
+          <w:sz w:val="24"/>
+          <w:szCs w:val="24"/>
+        </w:rPr>
+        <w:drawing>
+          <wp:anchor distT="0" distB="0" distL="114300" distR="114300" simplePos="0" relativeHeight="251658240" behindDoc="0" locked="0" layoutInCell="1" allowOverlap="1">
+            <wp:simplePos x="0" y="0"/>
+            <wp:positionH relativeFrom="margin">
+              <wp:align>right</wp:align>
+            </wp:positionH>
+            <wp:positionV relativeFrom="paragraph">
+              <wp:posOffset>490220</wp:posOffset>
+            </wp:positionV>
+            <wp:extent cx="5731510" cy="3771900"/>
+            <wp:effectExtent l="0" t="0" r="2540" b="0"/>
+            <wp:wrapTopAndBottom/>
+            <wp:docPr id="1" name="그림 1"/>
+            <wp:cNvGraphicFramePr>
+              <a:graphicFrameLocks xmlns:a="http://schemas.openxmlformats.org/drawingml/2006/main" noChangeAspect="1"/>
+            </wp:cNvGraphicFramePr>
+            <a:graphic xmlns:a="http://schemas.openxmlformats.org/drawingml/2006/main">
+              <a:graphicData uri="http://schemas.openxmlformats.org/drawingml/2006/picture">
+                <pic:pic xmlns:pic="http://schemas.openxmlformats.org/drawingml/2006/picture">
+                  <pic:nvPicPr>
+                    <pic:cNvPr id="1" name="캡처.PNG"/>
+                    <pic:cNvPicPr/>
+                  </pic:nvPicPr>
+                  <pic:blipFill>
+                    <a:blip r:embed="rId5">
+                      <a:extLst>
+                        <a:ext uri="{28A0092B-C50C-407E-A947-70E740481C1C}">
+                          <a14:useLocalDpi xmlns:a14="http://schemas.microsoft.com/office/drawing/2010/main" val="0"/>
+                        </a:ext>
+                      </a:extLst>
+                    </a:blip>
+                    <a:stretch>
+                      <a:fillRect/>
+                    </a:stretch>
+                  </pic:blipFill>
+                  <pic:spPr>
+                    <a:xfrm>
+                      <a:off x="0" y="0"/>
+                      <a:ext cx="5731510" cy="3771900"/>
+                    </a:xfrm>
+                    <a:prstGeom prst="rect">
+                      <a:avLst/>
+                    </a:prstGeom>
+                  </pic:spPr>
+                </pic:pic>
+              </a:graphicData>
+            </a:graphic>
+          </wp:anchor>
+        </w:drawing>
+      </w:r>
+      <w:r>
+        <w:rPr>
+          <w:noProof/>
+        </w:rPr>
+        <mc:AlternateContent>
+          <mc:Choice Requires="wps">
+            <w:drawing>
+              <wp:anchor distT="0" distB="0" distL="114300" distR="114300" simplePos="0" relativeHeight="251660288" behindDoc="0" locked="0" layoutInCell="1" allowOverlap="1" wp14:anchorId="188346E1" wp14:editId="7F42E161">
+                <wp:simplePos x="0" y="0"/>
+                <wp:positionH relativeFrom="column">
+                  <wp:posOffset>-2540</wp:posOffset>
+                </wp:positionH>
+                <wp:positionV relativeFrom="paragraph">
+                  <wp:posOffset>5079365</wp:posOffset>
+                </wp:positionV>
+                <wp:extent cx="5731510" cy="635"/>
+                <wp:effectExtent l="0" t="0" r="0" b="0"/>
+                <wp:wrapTopAndBottom/>
+                <wp:docPr id="2" name="Text Box 2"/>
+                <wp:cNvGraphicFramePr/>
+                <a:graphic xmlns:a="http://schemas.openxmlformats.org/drawingml/2006/main">
+                  <a:graphicData uri="http://schemas.microsoft.com/office/word/2010/wordprocessingShape">
+                    <wps:wsp>
+                      <wps:cNvSpPr txBox="1"/>
+                      <wps:spPr>
+                        <a:xfrm>
+                          <a:off x="0" y="0"/>
+                          <a:ext cx="5731510" cy="635"/>
+                        </a:xfrm>
+                        <a:prstGeom prst="rect">
+                          <a:avLst/>
+                        </a:prstGeom>
+                        <a:solidFill>
+                          <a:prstClr val="white"/>
+                        </a:solidFill>
+                        <a:ln>
+                          <a:noFill/>
+                        </a:ln>
+                        <a:effectLst/>
+                      </wps:spPr>
+                      <wps:txbx>
+                        <w:txbxContent>
+                          <w:p>
+                            <w:pPr>
+                              <w:pStyle w:val="a4"/>
+                              <w:jc w:val="center"/>
+                              <w:rPr>
+                                <w:noProof/>
+                                <w:sz w:val="24"/>
+                                <w:szCs w:val="24"/>
+                              </w:rPr>
+                            </w:pPr>
+                            <w:r>
+                              <w:t xml:space="preserve">Figure </w:t>
+                            </w:r>
+                            <w:fldSimple w:instr=" SEQ Figure \* ARABIC ">
+                              <w:r>
+                                <w:rPr>
+                                  <w:noProof/>
+                                </w:rPr>
+                                <w:t>1</w:t>
+                              </w:r>
+                            </w:fldSimple>
+                          </w:p>
+                        </w:txbxContent>
+                      </wps:txbx>
+                      <wps:bodyPr rot="0" spcFirstLastPara="0" vertOverflow="overflow" horzOverflow="overflow" vert="horz" wrap="square" lIns="0" tIns="0" rIns="0" bIns="0" numCol="1" spcCol="0" rtlCol="0" fromWordArt="0" anchor="t" anchorCtr="0" forceAA="0" compatLnSpc="1">
+                        <a:prstTxWarp prst="textNoShape">
+                          <a:avLst/>
+                        </a:prstTxWarp>
+                        <a:spAutoFit/>
+                      </wps:bodyPr>
+                    </wps:wsp>
+                  </a:graphicData>
+                </a:graphic>
+              </wp:anchor>
+            </w:drawing>
+          </mc:Choice>
+          <mc:Fallback>
+            <w:pict>
+              <v:shapetype w14:anchorId="188346E1" id="_x0000_t202" coordsize="21600,21600" o:spt="202" path="m,l,21600r21600,l21600,xe">
+                <v:stroke joinstyle="miter"/>
+                <v:path gradientshapeok="t" o:connecttype="rect"/>
+              </v:shapetype>
+              <v:shape id="Text Box 2" o:spid="_x0000_s1026" type="#_x0000_t202" style="position:absolute;left:0;text-align:left;margin-left:-.2pt;margin-top:399.95pt;width:451.3pt;height:.05pt;z-index:251660288;visibility:visible;mso-wrap-style:square;mso-wrap-distance-left:9pt;mso-wrap-distance-top:0;mso-wrap-distance-right:9pt;mso-wrap-distance-bottom:0;mso-position-horizontal:absolute;mso-position-horizontal-relative:text;mso-position-vertical:absolute;mso-position-vertical-relative:text;v-text-anchor:top" o:gfxdata="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" stroked="f">
+                <v:textbox style="mso-fit-shape-to-text:t" inset="0,0,0,0">
+                  <w:txbxContent>
+                    <w:p>
+                      <w:pPr>
+                        <w:pStyle w:val="a4"/>
+                        <w:jc w:val="center"/>
+                        <w:rPr>
+                          <w:noProof/>
+                          <w:sz w:val="24"/>
+                          <w:szCs w:val="24"/>
+                        </w:rPr>
+                      </w:pPr>
+                      <w:r>
+                        <w:t xml:space="preserve">Figure </w:t>
+                      </w:r>
+                      <w:fldSimple w:instr=" SEQ Figure \* ARABIC ">
+                        <w:r>
+                          <w:rPr>
+                            <w:noProof/>
+                          </w:rPr>
+                          <w:t>1</w:t>
+                        </w:r>
+                      </w:fldSimple>
+                    </w:p>
+                  </w:txbxContent>
+                </v:textbox>
+                <w10:wrap type="topAndBottom"/>
+              </v:shape>
+            </w:pict>
+          </mc:Fallback>
+        </mc:AlternateContent>
+      </w:r>
+      <w:r>
+        <w:rPr>
+          <w:rFonts w:hint="eastAsia"/>
+          <w:sz w:val="24"/>
+          <w:szCs w:val="24"/>
+        </w:rPr>
+        <w:t>C</w:t>
+      </w:r>
+      <w:r>
+        <w:rPr>
+          <w:sz w:val="24"/>
+          <w:szCs w:val="24"/>
+        </w:rPr>
+        <w:t>adence RTL Compiler Ultra</w:t>
+      </w:r>
+      <w:r>
+        <w:rPr>
+          <w:rFonts w:hint="eastAsia"/>
+          <w:sz w:val="24"/>
+          <w:szCs w:val="24"/>
+        </w:rPr>
+        <w:t xml:space="preserve">로 </w:t>
+      </w:r>
+      <w:r>
+        <w:rPr>
+          <w:rFonts w:hint="eastAsia"/>
+          <w:sz w:val="24"/>
+          <w:szCs w:val="24"/>
+        </w:rPr>
+        <w:t xml:space="preserve">출력된 </w:t>
+      </w:r>
+      <w:r>
+        <w:rPr>
+          <w:sz w:val="24"/>
+          <w:szCs w:val="24"/>
+        </w:rPr>
+        <w:t>netlist</w:t>
+      </w:r>
+      <w:r>
+        <w:rPr>
+          <w:rFonts w:hint="eastAsia"/>
+          <w:sz w:val="24"/>
+          <w:szCs w:val="24"/>
+        </w:rPr>
+        <w:t>로 P</w:t>
+      </w:r>
+      <w:r>
+        <w:rPr>
+          <w:sz w:val="24"/>
+          <w:szCs w:val="24"/>
+        </w:rPr>
+        <w:t>lace &amp; Route</w:t>
+      </w:r>
+      <w:r>
+        <w:rPr>
+          <w:rFonts w:hint="eastAsia"/>
+          <w:sz w:val="24"/>
+          <w:szCs w:val="24"/>
+        </w:rPr>
+        <w:t>작업을 통해</w:t>
+      </w:r>
+      <w:r>
+        <w:rPr>
+          <w:rFonts w:hint="eastAsia"/>
+          <w:sz w:val="24"/>
+          <w:szCs w:val="24"/>
+        </w:rPr>
+        <w:t xml:space="preserve"> 물리</w:t>
+      </w:r>
+      <w:r>
+        <w:rPr>
+          <w:rFonts w:hint="eastAsia"/>
+          <w:sz w:val="24"/>
+          <w:szCs w:val="24"/>
+        </w:rPr>
+        <w:lastRenderedPageBreak/>
+        <w:t>적인 설계를 완성한다.</w:t>
+      </w:r>
+      <w:r>
+        <w:rPr>
+          <w:sz w:val="24"/>
+          <w:szCs w:val="24"/>
+        </w:rPr>
+        <w:t xml:space="preserve"> </w:t>
+      </w:r>
+      <w:r>
+        <w:rPr>
+          <w:rFonts w:hint="eastAsia"/>
+          <w:sz w:val="24"/>
+          <w:szCs w:val="24"/>
+        </w:rPr>
+        <w:t>이 작업을 위한 툴들로는 Synopsys Apollo, Cadence Silicon Ensemble Family</w:t>
+      </w:r>
+      <w:r>
+        <w:rPr>
+          <w:sz w:val="24"/>
+          <w:szCs w:val="24"/>
+        </w:rPr>
+        <w:t xml:space="preserve"> </w:t>
+      </w:r>
+      <w:r>
+        <w:rPr>
+          <w:rFonts w:hint="eastAsia"/>
+          <w:sz w:val="24"/>
+          <w:szCs w:val="24"/>
+        </w:rPr>
+        <w:t>등이 있다.</w:t>
+      </w:r>
+      <w:r>
+        <w:rPr>
+          <w:sz w:val="24"/>
+          <w:szCs w:val="24"/>
+        </w:rPr>
+        <w:t xml:space="preserve"> </w:t>
+      </w:r>
+      <w:r>
+        <w:rPr>
+          <w:rFonts w:hint="eastAsia"/>
+          <w:sz w:val="24"/>
+          <w:szCs w:val="24"/>
+        </w:rPr>
+        <w:t xml:space="preserve">이전에 우리는 </w:t>
+      </w:r>
+      <w:r>
+        <w:rPr>
+          <w:sz w:val="24"/>
+          <w:szCs w:val="24"/>
+        </w:rPr>
+        <w:t>Cadence</w:t>
+      </w:r>
+      <w:r>
+        <w:rPr>
+          <w:rFonts w:hint="eastAsia"/>
+          <w:sz w:val="24"/>
+          <w:szCs w:val="24"/>
+        </w:rPr>
+        <w:t xml:space="preserve">의 </w:t>
+      </w:r>
+      <w:r>
+        <w:rPr>
+          <w:sz w:val="24"/>
+          <w:szCs w:val="24"/>
+        </w:rPr>
+        <w:t>Synthesizer</w:t>
+      </w:r>
+      <w:r>
+        <w:rPr>
+          <w:rFonts w:hint="eastAsia"/>
+          <w:sz w:val="24"/>
+          <w:szCs w:val="24"/>
+        </w:rPr>
+        <w:t>를 사용했기 때문에 사용의 편의를 위해 성능이 좋지 못하지만 Cadence Silicon Ensemble Family를 사용한다고 하겠다.</w:t>
+      </w:r>
+      <w:r>
+        <w:rPr>
+          <w:sz w:val="24"/>
+          <w:szCs w:val="24"/>
+        </w:rPr>
+        <w:t xml:space="preserve"> </w:t>
+      </w:r>
+      <w:r>
+        <w:rPr>
+          <w:rFonts w:hint="eastAsia"/>
+          <w:sz w:val="24"/>
+          <w:szCs w:val="24"/>
+        </w:rPr>
+        <w:t>현</w:t>
+      </w:r>
+      <w:r>
+        <w:rPr>
+          <w:rFonts w:hint="eastAsia"/>
+          <w:sz w:val="24"/>
+          <w:szCs w:val="24"/>
+        </w:rPr>
+        <w:t>재 만들려는 것은 CMOS 인버터가 단 하나만 들어가는 칩이다.</w:t>
+      </w:r>
+      <w:r>
+        <w:rPr>
+          <w:sz w:val="24"/>
+          <w:szCs w:val="24"/>
+        </w:rPr>
+        <w:t xml:space="preserve"> </w:t>
+      </w:r>
+      <w:r>
+        <w:rPr>
+          <w:rFonts w:hint="eastAsia"/>
+          <w:sz w:val="24"/>
+          <w:szCs w:val="24"/>
+        </w:rPr>
+        <w:t>따라서 한 인버터 회로가 차지할 수 있는 면적이 상대적으로 여유</w:t>
+      </w:r>
+      <w:r>
+        <w:rPr>
+          <w:rFonts w:hint="eastAsia"/>
+          <w:sz w:val="24"/>
+          <w:szCs w:val="24"/>
+        </w:rPr>
+        <w:t>로운 만큼 Cadence의 제품들로 툴들을 통일시키는 것의 편의성을 더 중요시 하는 걸로 하겠다</w:t>
+      </w:r>
+      <w:r>
+        <w:rPr>
+          <w:rFonts w:hint="eastAsia"/>
+          <w:sz w:val="24"/>
+          <w:szCs w:val="24"/>
+        </w:rPr>
+        <w:t>.</w:t>
+      </w:r>
+      <w:r>
+        <w:rPr>
+          <w:sz w:val="24"/>
+          <w:szCs w:val="24"/>
+        </w:rPr>
+        <w:t xml:space="preserve"> </w:t>
+      </w:r>
+      <w:r>
+        <w:rPr>
+          <w:rFonts w:hint="eastAsia"/>
+          <w:sz w:val="24"/>
+          <w:szCs w:val="24"/>
+        </w:rPr>
+        <w:t>Place &amp; Rout</w:t>
+      </w:r>
+      <w:r>
+        <w:rPr>
+          <w:sz w:val="24"/>
+          <w:szCs w:val="24"/>
+        </w:rPr>
+        <w:t>e</w:t>
+      </w:r>
+      <w:r>
+        <w:rPr>
+          <w:rFonts w:hint="eastAsia"/>
+          <w:sz w:val="24"/>
+          <w:szCs w:val="24"/>
+        </w:rPr>
+        <w:t xml:space="preserve">를 과정을 거치면 </w:t>
+      </w:r>
+      <w:r>
+        <w:rPr>
+          <w:rFonts w:hint="eastAsia"/>
+          <w:sz w:val="24"/>
+          <w:szCs w:val="24"/>
+        </w:rPr>
+        <w:t>결과물은 GDSII</w:t>
+      </w:r>
+      <w:r>
+        <w:rPr>
+          <w:sz w:val="24"/>
+          <w:szCs w:val="24"/>
+        </w:rPr>
+        <w:t xml:space="preserve"> </w:t>
+      </w:r>
+      <w:r>
+        <w:rPr>
+          <w:rFonts w:hint="eastAsia"/>
+          <w:sz w:val="24"/>
+          <w:szCs w:val="24"/>
+        </w:rPr>
+        <w:t>라는 형식의 벡터 그래픽 도면으로 나온다.</w:t>
+      </w:r>
+    </w:p>
+    <w:p>
+      <w:pPr>
+        <w:spacing w:after="0"/>
+        <w:ind w:firstLineChars="100" w:firstLine="240"/>
+        <w:rPr>
+          <w:sz w:val="24"/>
+          <w:szCs w:val="24"/>
+        </w:rPr>
+      </w:pPr>
+    </w:p>
+    <w:p>
+      <w:pPr>
+        <w:spacing w:after="0"/>
+        <w:ind w:firstLineChars="100" w:firstLine="240"/>
+        <w:rPr>
+          <w:sz w:val="24"/>
+          <w:szCs w:val="24"/>
+        </w:rPr>
+      </w:pPr>
+      <w:r>
+        <w:rPr>
+          <w:sz w:val="24"/>
+          <w:szCs w:val="24"/>
+        </w:rPr>
+        <w:t xml:space="preserve">&lt;Figure 1&gt; </w:t>
+      </w:r>
+      <w:r>
+        <w:rPr>
+          <w:rFonts w:hint="eastAsia"/>
+          <w:sz w:val="24"/>
+          <w:szCs w:val="24"/>
+        </w:rPr>
+        <w:t>현재까지의</w:t>
+      </w:r>
+      <w:r>
+        <w:rPr>
+          <w:rFonts w:hint="eastAsia"/>
+          <w:sz w:val="24"/>
+          <w:szCs w:val="24"/>
+        </w:rPr>
+        <w:t xml:space="preserve"> 과정을 도표로 나타낸 것이다.</w:t>
+      </w:r>
+    </w:p>
+    <w:p>
+      <w:pPr>
+        <w:spacing w:after="0"/>
+        <w:rPr>
+          <w:rFonts w:hint="eastAsia"/>
+          <w:sz w:val="24"/>
+          <w:szCs w:val="24"/>
+        </w:rPr>
+      </w:pPr>
     </w:p>
     <w:p>
       <w:pPr>
@@ -105,7 +916,7 @@
         <w:rFonts w:hint="default"/>
       </w:rPr>
     </w:lvl>
-    <w:lvl w:ilvl="1" w:tplc="04090019" w:tentative="1">
+    <w:lvl w:ilvl="1" w:tplc="04090019">
       <w:start w:val="1"/>
       <w:numFmt w:val="upperLetter"/>
       <w:lvlText w:val="%2."/>
@@ -622,6 +1433,20 @@
       <w:ind w:leftChars="400" w:left="800"/>
     </w:pPr>
   </w:style>
+  <w:style w:type="paragraph" w:styleId="a4">
+    <w:name w:val="caption"/>
+    <w:basedOn w:val="a"/>
+    <w:next w:val="a"/>
+    <w:uiPriority w:val="35"/>
+    <w:unhideWhenUsed/>
+    <w:qFormat/>
+    <w:rsid w:val="009111E0"/>
+    <w:rPr>
+      <w:b/>
+      <w:bCs/>
+      <w:szCs w:val="20"/>
+    </w:rPr>
+  </w:style>
 </w:styles>
 </file>
 

</xml_diff>